<commit_message>
Bugfix, added languages and codebook update
</commit_message>
<xml_diff>
--- a/Zeeguu Codebook.docx
+++ b/Zeeguu Codebook.docx
@@ -26,13 +26,28 @@
       </w:r>
       <w:proofErr w:type="spellEnd"/>
       <w:r>
-        <w:t xml:space="preserve"> application. It is filled with the most important extension possibilities and how to do them. </w:t>
+        <w:t xml:space="preserve"> application. It </w:t>
+      </w:r>
+      <w:r>
+        <w:t>contains</w:t>
+      </w:r>
+      <w:r>
+        <w:t xml:space="preserve"> the most important extension possibilities and how to </w:t>
+      </w:r>
+      <w:r>
+        <w:t>apply them</w:t>
+      </w:r>
+      <w:r>
+        <w:t xml:space="preserve">. </w:t>
       </w:r>
     </w:p>
     <w:p/>
     <w:p/>
     <w:p>
       <w:r>
+        <w:t xml:space="preserve">CODEBOOK </w:t>
+      </w:r>
+      <w:r>
         <w:t>WAY PREALPHA!</w:t>
       </w:r>
     </w:p>
@@ -76,24 +91,14 @@
       <w:r>
         <w:t xml:space="preserve">See here for further information: </w:t>
       </w:r>
-      <w:r>
-        <w:fldChar w:fldCharType="begin"/>
-      </w:r>
-      <w:r>
-        <w:instrText xml:space="preserve"> HYPERLINK "http://developer.android.com/training/basics/supporting-devices/languages.html" </w:instrText>
-      </w:r>
-      <w:r>
-        <w:fldChar w:fldCharType="separate"/>
-      </w:r>
-      <w:r>
-        <w:rPr>
-          <w:rStyle w:val="Hyperlink"/>
-        </w:rPr>
-        <w:t>LINK</w:t>
-      </w:r>
-      <w:r>
-        <w:fldChar w:fldCharType="end"/>
-      </w:r>
+      <w:hyperlink r:id="rId6" w:history="1">
+        <w:r>
+          <w:rPr>
+            <w:rStyle w:val="Hyperlink"/>
+          </w:rPr>
+          <w:t>LINK</w:t>
+        </w:r>
+      </w:hyperlink>
       <w:r>
         <w:t xml:space="preserve"> </w:t>
       </w:r>
@@ -164,33 +169,61 @@
       <w:r>
         <w:t xml:space="preserve">Add new </w:t>
       </w:r>
+      <w:r>
+        <w:t>native and learning language</w:t>
+      </w:r>
+    </w:p>
+    <w:p/>
+    <w:p>
+      <w:r>
+        <w:t xml:space="preserve">It's pretty similar to new application languages, except that those two languages are on the server. So first add them to the </w:t>
+      </w:r>
+      <w:r>
+        <w:t>preferences and name the keys the same as the server calls these language keys (you can check it with a request "/</w:t>
+      </w:r>
+      <w:proofErr w:type="spellStart"/>
+      <w:r>
+        <w:t>learned_language</w:t>
+      </w:r>
+      <w:proofErr w:type="spellEnd"/>
+      <w:r>
+        <w:t>" or "/</w:t>
+      </w:r>
+      <w:proofErr w:type="spellStart"/>
+      <w:r>
+        <w:t>native_language</w:t>
+      </w:r>
+      <w:proofErr w:type="spellEnd"/>
+      <w:r>
+        <w:t xml:space="preserve">"). </w:t>
+      </w:r>
+    </w:p>
+    <w:p/>
+    <w:p>
+      <w:r>
+        <w:lastRenderedPageBreak/>
+        <w:t xml:space="preserve">After this, the language would already work, because the translation itself just adds the language key and so </w:t>
+      </w:r>
       <w:proofErr w:type="spellStart"/>
       <w:r>
         <w:t>Zeeguu</w:t>
       </w:r>
       <w:proofErr w:type="spellEnd"/>
       <w:r>
-        <w:t xml:space="preserve"> languages</w:t>
+        <w:t xml:space="preserve"> knows with what for languages it is dealing. But you don't see any flag yet, so you probably should think about adding them.</w:t>
+      </w:r>
+    </w:p>
+    <w:p>
+      <w:pPr>
+        <w:pStyle w:val="Heading1"/>
+      </w:pPr>
+      <w:r>
+        <w:t>Add new flags</w:t>
       </w:r>
     </w:p>
     <w:p/>
     <w:p>
       <w:r>
-        <w:t xml:space="preserve">This is not yet implemented in the app and will be corrected later. </w:t>
-      </w:r>
-    </w:p>
-    <w:p>
-      <w:pPr>
-        <w:pStyle w:val="Heading1"/>
-      </w:pPr>
-      <w:r>
-        <w:t>Add new flags</w:t>
-      </w:r>
-    </w:p>
-    <w:p/>
-    <w:p>
-      <w:r>
-        <w:lastRenderedPageBreak/>
         <w:t>To add new flags, you have to add them into the resources folder. There you find different "</w:t>
       </w:r>
       <w:proofErr w:type="spellStart"/>
@@ -327,97 +360,134 @@
         <w:jc w:val="both"/>
       </w:pPr>
       <w:r>
-        <w:t>Unfortunately, also this part is missing and so I will add it later.</w:t>
-      </w:r>
-    </w:p>
-    <w:p>
-      <w:pPr>
-        <w:pStyle w:val="Heading1"/>
-      </w:pPr>
-      <w:r>
-        <w:t>Add new design</w:t>
-      </w:r>
-    </w:p>
-    <w:p/>
-    <w:p>
-      <w:r>
-        <w:t>If you want to add new icons, put those 4 icons, like explained in the section flags, into the "</w:t>
-      </w:r>
-      <w:proofErr w:type="spellStart"/>
-      <w:r>
-        <w:t>drawable</w:t>
-      </w:r>
-      <w:proofErr w:type="spellEnd"/>
-      <w:r>
-        <w:t xml:space="preserve">-&lt;resolution&gt;" directory. </w:t>
-      </w:r>
-      <w:r>
-        <w:t xml:space="preserve">From now on, you can reference that icon and it should appear. </w:t>
-      </w:r>
-    </w:p>
-    <w:p/>
-    <w:p>
-      <w:r>
-        <w:t xml:space="preserve">If you want to change or add a whole design, you first need to re/define the new style </w:t>
-      </w:r>
-      <w:r>
-        <w:t xml:space="preserve">in the </w:t>
-      </w:r>
-      <w:r>
-        <w:t>"</w:t>
-      </w:r>
-      <w:r>
-        <w:t>styles</w:t>
-      </w:r>
-      <w:r>
-        <w:t xml:space="preserve">.xml" sheet. In case you want to add a new icon in your style, add it also in the "attr.xml" file and look out that you call both of them the same, so that they can make a link to each other. </w:t>
-      </w:r>
-    </w:p>
-    <w:p/>
-    <w:p>
-      <w:r>
-        <w:t>If you have a new style, go to the "strings.xml" and add in the "</w:t>
-      </w:r>
-      <w:proofErr w:type="spellStart"/>
-      <w:r>
-        <w:t>choosable_themes</w:t>
-      </w:r>
-      <w:proofErr w:type="spellEnd"/>
-      <w:r>
-        <w:t>" and "</w:t>
-      </w:r>
-      <w:r>
-        <w:t xml:space="preserve"> </w:t>
-      </w:r>
-      <w:proofErr w:type="spellStart"/>
-      <w:r>
-        <w:t>choosable_themes</w:t>
-      </w:r>
-      <w:r>
-        <w:t>_keys</w:t>
-      </w:r>
-      <w:proofErr w:type="spellEnd"/>
-      <w:r>
-        <w:t xml:space="preserve">" the name and shortcut of your new language. Finally go to </w:t>
-      </w:r>
-      <w:proofErr w:type="spellStart"/>
-      <w:r>
-        <w:t>ZeeguuActivity</w:t>
-      </w:r>
-      <w:proofErr w:type="spellEnd"/>
-      <w:r>
-        <w:t xml:space="preserve"> and add the new language in the "</w:t>
-      </w:r>
-      <w:proofErr w:type="spellStart"/>
-      <w:r>
-        <w:t>setTheme</w:t>
-      </w:r>
-      <w:proofErr w:type="spellEnd"/>
-      <w:r>
-        <w:t>" method. And voila, you have a new theme.</w:t>
+        <w:t xml:space="preserve">In the </w:t>
+      </w:r>
+      <w:proofErr w:type="spellStart"/>
+      <w:r>
+        <w:t>Fragment_Text</w:t>
+      </w:r>
+      <w:proofErr w:type="spellEnd"/>
+      <w:r>
+        <w:t xml:space="preserve"> class, we need to implement the flags into the </w:t>
+      </w:r>
+      <w:proofErr w:type="spellStart"/>
+      <w:r>
+        <w:t>setFlag</w:t>
+      </w:r>
+      <w:proofErr w:type="spellEnd"/>
+      <w:r>
+        <w:t xml:space="preserve"> method. In this method, the flags will be added dynamically to the </w:t>
+      </w:r>
+      <w:proofErr w:type="spellStart"/>
+      <w:r>
+        <w:t>EditText</w:t>
+      </w:r>
+      <w:proofErr w:type="spellEnd"/>
+      <w:r>
+        <w:t xml:space="preserve"> boxes. So just add a new case in the switch statement for every flag.</w:t>
+      </w:r>
+    </w:p>
+    <w:p>
+      <w:pPr>
+        <w:jc w:val="both"/>
+      </w:pPr>
+    </w:p>
+    <w:p>
+      <w:pPr>
+        <w:jc w:val="both"/>
+      </w:pPr>
+      <w:r>
+        <w:t xml:space="preserve">If you have done everything correctly, you should be able to use your new language now. </w:t>
       </w:r>
       <w:bookmarkStart w:id="0" w:name="_GoBack"/>
       <w:bookmarkEnd w:id="0"/>
+    </w:p>
+    <w:p>
+      <w:pPr>
+        <w:pStyle w:val="Heading1"/>
+      </w:pPr>
+      <w:r>
+        <w:t>Add new design</w:t>
+      </w:r>
+    </w:p>
+    <w:p/>
+    <w:p>
+      <w:r>
+        <w:t>If you want to add new icons, put those 4 icons, like explained in the section flags, into the "</w:t>
+      </w:r>
+      <w:proofErr w:type="spellStart"/>
+      <w:r>
+        <w:t>drawable</w:t>
+      </w:r>
+      <w:proofErr w:type="spellEnd"/>
+      <w:r>
+        <w:t xml:space="preserve">-&lt;resolution&gt;" directory. </w:t>
+      </w:r>
+      <w:r>
+        <w:t xml:space="preserve">From now on, you can reference that icon and it should appear. </w:t>
+      </w:r>
+    </w:p>
+    <w:p/>
+    <w:p>
+      <w:r>
+        <w:t xml:space="preserve">If you want to change or add a whole design, you first need to re/define the new style </w:t>
+      </w:r>
+      <w:r>
+        <w:t xml:space="preserve">in the </w:t>
+      </w:r>
+      <w:r>
+        <w:t>"</w:t>
+      </w:r>
+      <w:r>
+        <w:t>styles</w:t>
+      </w:r>
+      <w:r>
+        <w:t xml:space="preserve">.xml" sheet. In case you want to add a new icon in your style, add it also in the "attr.xml" file and look out that you call both of them the same, so that they can make a link to each other. </w:t>
+      </w:r>
+    </w:p>
+    <w:p/>
+    <w:p>
+      <w:r>
+        <w:t>If you have a new style, go to the "strings.xml" and add in the "</w:t>
+      </w:r>
+      <w:proofErr w:type="spellStart"/>
+      <w:r>
+        <w:t>choosable_themes</w:t>
+      </w:r>
+      <w:proofErr w:type="spellEnd"/>
+      <w:r>
+        <w:t>" and "</w:t>
+      </w:r>
+      <w:r>
+        <w:t xml:space="preserve"> </w:t>
+      </w:r>
+      <w:proofErr w:type="spellStart"/>
+      <w:r>
+        <w:t>choosable_themes</w:t>
+      </w:r>
+      <w:r>
+        <w:t>_keys</w:t>
+      </w:r>
+      <w:proofErr w:type="spellEnd"/>
+      <w:r>
+        <w:t xml:space="preserve">" the name and shortcut of your new language. Finally go to </w:t>
+      </w:r>
+      <w:proofErr w:type="spellStart"/>
+      <w:r>
+        <w:t>ZeeguuActivity</w:t>
+      </w:r>
+      <w:proofErr w:type="spellEnd"/>
+      <w:r>
+        <w:t xml:space="preserve"> and add the new language in the "</w:t>
+      </w:r>
+      <w:proofErr w:type="spellStart"/>
+      <w:r>
+        <w:t>setTheme</w:t>
+      </w:r>
+      <w:proofErr w:type="spellEnd"/>
+      <w:r>
+        <w:t>" method. And voila, you have a new theme.</w:t>
+      </w:r>
     </w:p>
     <w:sectPr>
       <w:pgSz w:w="11900" w:h="16840"/>

</xml_diff>